<commit_message>
added functionalety - chack time window
</commit_message>
<xml_diff>
--- a/מעקב.docx
+++ b/מעקב.docx
@@ -482,36 +482,19 @@
           <w:rFonts w:hint="cs"/>
           <w:rtl/>
         </w:rPr>
-        <w:t xml:space="preserve"> שני </w:t>
-      </w:r>
-      <w:proofErr w:type="spellStart"/>
-      <w:r>
-        <w:rPr>
-          <w:rFonts w:hint="cs"/>
-          <w:rtl/>
-        </w:rPr>
-        <w:t>איף</w:t>
-      </w:r>
-      <w:proofErr w:type="spellEnd"/>
-      <w:r>
-        <w:rPr>
-          <w:rFonts w:hint="cs"/>
-          <w:rtl/>
-        </w:rPr>
-        <w:t xml:space="preserve"> בלתי תלויים</w:t>
-      </w:r>
-    </w:p>
-    <w:p>
-      <w:pPr>
-        <w:rPr>
-          <w:rtl/>
-        </w:rPr>
-      </w:pPr>
-    </w:p>
-    <w:p>
-      <w:pPr>
-        <w:rPr>
-          <w:rFonts w:hint="cs"/>
+        <w:t xml:space="preserve"> שני איף בלתי תלויים</w:t>
+      </w:r>
+    </w:p>
+    <w:p>
+      <w:pPr>
+        <w:rPr>
+          <w:rtl/>
+        </w:rPr>
+      </w:pPr>
+    </w:p>
+    <w:p>
+      <w:pPr>
+        <w:rPr>
           <w:rtl/>
         </w:rPr>
       </w:pPr>
@@ -565,23 +548,7 @@
           <w:rFonts w:hint="cs"/>
           <w:rtl/>
         </w:rPr>
-        <w:t xml:space="preserve"> עולה ב1 </w:t>
-      </w:r>
-      <w:proofErr w:type="spellStart"/>
-      <w:r>
-        <w:rPr>
-          <w:rFonts w:hint="cs"/>
-          <w:rtl/>
-        </w:rPr>
-        <w:t>בקונסטרקטור</w:t>
-      </w:r>
-      <w:proofErr w:type="spellEnd"/>
-      <w:r>
-        <w:rPr>
-          <w:rFonts w:hint="cs"/>
-          <w:rtl/>
-        </w:rPr>
-        <w:t xml:space="preserve"> (וכן בטבלה עצמה)</w:t>
+        <w:t xml:space="preserve"> עולה ב1 בקונסטרקטור (וכן בטבלה עצמה)</w:t>
       </w:r>
     </w:p>
     <w:p>
@@ -710,33 +677,312 @@
     <w:p>
       <w:pPr>
         <w:rPr>
-          <w:rFonts w:hint="cs"/>
-          <w:rtl/>
-        </w:rPr>
-      </w:pPr>
-      <w:r>
-        <w:rPr>
-          <w:rFonts w:hint="cs"/>
-          <w:rtl/>
-        </w:rPr>
-        <w:t xml:space="preserve">פונקציית בניית </w:t>
-      </w:r>
-      <w:proofErr w:type="spellStart"/>
-      <w:r>
-        <w:rPr>
-          <w:rFonts w:hint="cs"/>
-          <w:rtl/>
-        </w:rPr>
-        <w:t>שאילתא</w:t>
-      </w:r>
-      <w:proofErr w:type="spellEnd"/>
-      <w:r>
-        <w:rPr>
-          <w:rFonts w:hint="cs"/>
-          <w:rtl/>
-        </w:rPr>
-        <w:t xml:space="preserve"> - ? </w:t>
-      </w:r>
+          <w:rtl/>
+        </w:rPr>
+      </w:pPr>
+      <w:r>
+        <w:rPr>
+          <w:rFonts w:hint="cs"/>
+          <w:rtl/>
+        </w:rPr>
+        <w:t xml:space="preserve">פונקציית בניית שאילתא - ? </w:t>
+      </w:r>
+    </w:p>
+    <w:p>
+      <w:pPr>
+        <w:rPr>
+          <w:rtl/>
+        </w:rPr>
+      </w:pPr>
+    </w:p>
+    <w:p>
+      <w:pPr>
+        <w:rPr>
+          <w:rFonts w:hint="cs"/>
+          <w:rtl/>
+        </w:rPr>
+      </w:pPr>
+      <w:r>
+        <w:rPr>
+          <w:rFonts w:hint="cs"/>
+          <w:rtl/>
+        </w:rPr>
+        <w:t>יום רביעי:</w:t>
+      </w:r>
+    </w:p>
+    <w:p>
+      <w:pPr>
+        <w:rPr>
+          <w:rtl/>
+        </w:rPr>
+      </w:pPr>
+      <w:r>
+        <w:rPr>
+          <w:rFonts w:hint="cs"/>
+          <w:rtl/>
+        </w:rPr>
+        <w:t xml:space="preserve">פונקציות תקשורת </w:t>
+      </w:r>
+      <w:r>
+        <w:t xml:space="preserve">data base  </w:t>
+      </w:r>
+      <w:r>
+        <w:rPr>
+          <w:rFonts w:hint="cs"/>
+          <w:rtl/>
+        </w:rPr>
+        <w:t xml:space="preserve"> אוחדו וסודרו וכן המבנה הכללי של הפרויקט.</w:t>
+      </w:r>
+    </w:p>
+    <w:p>
+      <w:pPr>
+        <w:rPr>
+          <w:rtl/>
+        </w:rPr>
+      </w:pPr>
+    </w:p>
+    <w:p>
+      <w:pPr>
+        <w:rPr>
+          <w:rtl/>
+        </w:rPr>
+      </w:pPr>
+      <w:r>
+        <w:rPr>
+          <w:rFonts w:hint="cs"/>
+          <w:rtl/>
+        </w:rPr>
+        <w:t xml:space="preserve">משימות </w:t>
+      </w:r>
+      <w:r>
+        <w:rPr>
+          <w:rFonts w:hint="cs"/>
+          <w:rtl/>
+        </w:rPr>
+        <w:t>שנותרו:</w:t>
+      </w:r>
+    </w:p>
+    <w:p>
+      <w:pPr>
+        <w:pStyle w:val="a3"/>
+        <w:numPr>
+          <w:ilvl w:val="0"/>
+          <w:numId w:val="4"/>
+        </w:numPr>
+      </w:pPr>
+      <w:r>
+        <w:rPr>
+          <w:rFonts w:hint="cs"/>
+          <w:rtl/>
+        </w:rPr>
+        <w:t xml:space="preserve">מזהים יחודיים: יעד </w:t>
+      </w:r>
+      <w:r>
+        <w:rPr>
+          <w:rtl/>
+        </w:rPr>
+        <w:t>–</w:t>
+      </w:r>
+      <w:r>
+        <w:rPr>
+          <w:rFonts w:hint="cs"/>
+          <w:rtl/>
+        </w:rPr>
+        <w:t xml:space="preserve"> ת.ז, סוכן יצירת קוד אישי, מפעיל  - סיסמה</w:t>
+      </w:r>
+    </w:p>
+    <w:p>
+      <w:pPr>
+        <w:pStyle w:val="a3"/>
+        <w:numPr>
+          <w:ilvl w:val="0"/>
+          <w:numId w:val="4"/>
+        </w:numPr>
+      </w:pPr>
+      <w:r>
+        <w:rPr>
+          <w:rFonts w:hint="cs"/>
+          <w:rtl/>
+        </w:rPr>
+        <w:t>כניסת סוכן / מפעיל</w:t>
+      </w:r>
+    </w:p>
+    <w:p>
+      <w:pPr>
+        <w:pStyle w:val="a3"/>
+        <w:numPr>
+          <w:ilvl w:val="0"/>
+          <w:numId w:val="4"/>
+        </w:numPr>
+      </w:pPr>
+      <w:r>
+        <w:rPr>
+          <w:rFonts w:hint="cs"/>
+          <w:rtl/>
+        </w:rPr>
+        <w:t xml:space="preserve">יצירת מפעילים </w:t>
+      </w:r>
+      <w:r>
+        <w:rPr>
+          <w:rtl/>
+        </w:rPr>
+        <w:t>–</w:t>
+      </w:r>
+      <w:r>
+        <w:rPr>
+          <w:rFonts w:hint="cs"/>
+          <w:rtl/>
+        </w:rPr>
+        <w:t xml:space="preserve"> עם חשיבה על השרשור</w:t>
+      </w:r>
+    </w:p>
+    <w:p>
+      <w:pPr>
+        <w:pStyle w:val="a3"/>
+        <w:numPr>
+          <w:ilvl w:val="0"/>
+          <w:numId w:val="4"/>
+        </w:numPr>
+      </w:pPr>
+      <w:r>
+        <w:rPr>
+          <w:rFonts w:hint="cs"/>
+          <w:rtl/>
+        </w:rPr>
+        <w:t>בדיקה על פי מספר תווים</w:t>
+      </w:r>
+    </w:p>
+    <w:p>
+      <w:pPr>
+        <w:pStyle w:val="a3"/>
+        <w:numPr>
+          <w:ilvl w:val="0"/>
+          <w:numId w:val="4"/>
+        </w:numPr>
+      </w:pPr>
+      <w:r>
+        <w:rPr>
+          <w:rFonts w:hint="cs"/>
+          <w:rtl/>
+        </w:rPr>
+        <w:t>בדיקה לפי חלון זמן</w:t>
+      </w:r>
+    </w:p>
+    <w:p>
+      <w:pPr>
+        <w:pStyle w:val="a3"/>
+        <w:numPr>
+          <w:ilvl w:val="0"/>
+          <w:numId w:val="4"/>
+        </w:numPr>
+      </w:pPr>
+      <w:r>
+        <w:rPr>
+          <w:rFonts w:hint="cs"/>
+          <w:rtl/>
+        </w:rPr>
+        <w:t>בירור גבולות גזרה של פונקציות יצירת ישויות</w:t>
+      </w:r>
+    </w:p>
+    <w:p>
+      <w:pPr>
+        <w:pStyle w:val="a3"/>
+        <w:numPr>
+          <w:ilvl w:val="0"/>
+          <w:numId w:val="4"/>
+        </w:numPr>
+      </w:pPr>
+      <w:r>
+        <w:rPr>
+          <w:rFonts w:hint="cs"/>
+          <w:rtl/>
+        </w:rPr>
+        <w:t>זרימת התוכנית</w:t>
+      </w:r>
+    </w:p>
+    <w:p>
+      <w:pPr>
+        <w:rPr>
+          <w:rtl/>
+        </w:rPr>
+      </w:pPr>
+    </w:p>
+    <w:p>
+      <w:pPr>
+        <w:rPr>
+          <w:rtl/>
+        </w:rPr>
+      </w:pPr>
+      <w:r>
+        <w:rPr>
+          <w:rFonts w:hint="cs"/>
+          <w:rtl/>
+        </w:rPr>
+        <w:t>חלון זמן:</w:t>
+      </w:r>
+    </w:p>
+    <w:p/>
+    <w:p/>
+    <w:p>
+      <w:pPr>
+        <w:rPr>
+          <w:rtl/>
+        </w:rPr>
+      </w:pPr>
+      <w:r>
+        <w:rPr>
+          <w:rFonts w:hint="cs"/>
+          <w:rtl/>
+        </w:rPr>
+        <w:t>חיבור טבלאות וקריאה נאותה שלהן ב</w:t>
+      </w:r>
+      <w:r>
+        <w:rPr>
+          <w:rFonts w:hint="cs"/>
+        </w:rPr>
+        <w:t>C</w:t>
+      </w:r>
+      <w:r>
+        <w:t xml:space="preserve"># - </w:t>
+      </w:r>
+    </w:p>
+    <w:p>
+      <w:pPr>
+        <w:rPr>
+          <w:rFonts w:hint="cs"/>
+          <w:rtl/>
+        </w:rPr>
+      </w:pPr>
+      <w:r>
+        <w:rPr>
+          <w:rFonts w:hint="cs"/>
+          <w:rtl/>
+        </w:rPr>
+        <w:t xml:space="preserve">מחפש שם סוכן מהסוכנים ודיווחים לפי האיי די </w:t>
+      </w:r>
+    </w:p>
+    <w:p>
+      <w:pPr>
+        <w:rPr>
+          <w:rFonts w:hint="cs"/>
+          <w:rtl/>
+        </w:rPr>
+      </w:pPr>
+    </w:p>
+    <w:p>
+      <w:pPr>
+        <w:rPr>
+          <w:rtl/>
+        </w:rPr>
+      </w:pPr>
+    </w:p>
+    <w:p>
+      <w:pPr>
+        <w:rPr>
+          <w:rFonts w:hint="cs"/>
+          <w:rtl/>
+        </w:rPr>
+      </w:pPr>
     </w:p>
     <w:sectPr>
       <w:pgSz w:w="11906" w:h="16838"/>
@@ -1019,6 +1265,95 @@
       </w:pPr>
     </w:lvl>
   </w:abstractNum>
+  <w:abstractNum w:abstractNumId="3" w15:restartNumberingAfterBreak="0">
+    <w:nsid w:val="760F6BE1"/>
+    <w:multiLevelType w:val="hybridMultilevel"/>
+    <w:tmpl w:val="0498922A"/>
+    <w:lvl w:ilvl="0" w:tplc="0409000F">
+      <w:start w:val="1"/>
+      <w:numFmt w:val="decimal"/>
+      <w:lvlText w:val="%1."/>
+      <w:lvlJc w:val="left"/>
+      <w:pPr>
+        <w:ind w:left="720" w:hanging="360"/>
+      </w:pPr>
+      <w:rPr>
+        <w:rFonts w:hint="default"/>
+      </w:rPr>
+    </w:lvl>
+    <w:lvl w:ilvl="1" w:tplc="04090019" w:tentative="1">
+      <w:start w:val="1"/>
+      <w:numFmt w:val="lowerLetter"/>
+      <w:lvlText w:val="%2."/>
+      <w:lvlJc w:val="left"/>
+      <w:pPr>
+        <w:ind w:left="1440" w:hanging="360"/>
+      </w:pPr>
+    </w:lvl>
+    <w:lvl w:ilvl="2" w:tplc="0409001B" w:tentative="1">
+      <w:start w:val="1"/>
+      <w:numFmt w:val="lowerRoman"/>
+      <w:lvlText w:val="%3."/>
+      <w:lvlJc w:val="right"/>
+      <w:pPr>
+        <w:ind w:left="2160" w:hanging="180"/>
+      </w:pPr>
+    </w:lvl>
+    <w:lvl w:ilvl="3" w:tplc="0409000F" w:tentative="1">
+      <w:start w:val="1"/>
+      <w:numFmt w:val="decimal"/>
+      <w:lvlText w:val="%4."/>
+      <w:lvlJc w:val="left"/>
+      <w:pPr>
+        <w:ind w:left="2880" w:hanging="360"/>
+      </w:pPr>
+    </w:lvl>
+    <w:lvl w:ilvl="4" w:tplc="04090019" w:tentative="1">
+      <w:start w:val="1"/>
+      <w:numFmt w:val="lowerLetter"/>
+      <w:lvlText w:val="%5."/>
+      <w:lvlJc w:val="left"/>
+      <w:pPr>
+        <w:ind w:left="3600" w:hanging="360"/>
+      </w:pPr>
+    </w:lvl>
+    <w:lvl w:ilvl="5" w:tplc="0409001B" w:tentative="1">
+      <w:start w:val="1"/>
+      <w:numFmt w:val="lowerRoman"/>
+      <w:lvlText w:val="%6."/>
+      <w:lvlJc w:val="right"/>
+      <w:pPr>
+        <w:ind w:left="4320" w:hanging="180"/>
+      </w:pPr>
+    </w:lvl>
+    <w:lvl w:ilvl="6" w:tplc="0409000F" w:tentative="1">
+      <w:start w:val="1"/>
+      <w:numFmt w:val="decimal"/>
+      <w:lvlText w:val="%7."/>
+      <w:lvlJc w:val="left"/>
+      <w:pPr>
+        <w:ind w:left="5040" w:hanging="360"/>
+      </w:pPr>
+    </w:lvl>
+    <w:lvl w:ilvl="7" w:tplc="04090019" w:tentative="1">
+      <w:start w:val="1"/>
+      <w:numFmt w:val="lowerLetter"/>
+      <w:lvlText w:val="%8."/>
+      <w:lvlJc w:val="left"/>
+      <w:pPr>
+        <w:ind w:left="5760" w:hanging="360"/>
+      </w:pPr>
+    </w:lvl>
+    <w:lvl w:ilvl="8" w:tplc="0409001B" w:tentative="1">
+      <w:start w:val="1"/>
+      <w:numFmt w:val="lowerRoman"/>
+      <w:lvlText w:val="%9."/>
+      <w:lvlJc w:val="right"/>
+      <w:pPr>
+        <w:ind w:left="6480" w:hanging="180"/>
+      </w:pPr>
+    </w:lvl>
+  </w:abstractNum>
   <w:num w:numId="1">
     <w:abstractNumId w:val="1"/>
   </w:num>
@@ -1027,6 +1362,9 @@
   </w:num>
   <w:num w:numId="3">
     <w:abstractNumId w:val="0"/>
+  </w:num>
+  <w:num w:numId="4">
+    <w:abstractNumId w:val="3"/>
   </w:num>
 </w:numbering>
 </file>

</xml_diff>